<commit_message>
Commit for Sept '19 job search
</commit_message>
<xml_diff>
--- a/September 2019/General/ShantanuMane - Resume_Sept2019.docx
+++ b/September 2019/General/ShantanuMane - Resume_Sept2019.docx
@@ -8,12 +8,12 @@
         <w:tblLook w:val="04A0" w:firstRow="1" w:lastRow="0" w:firstColumn="1" w:lastColumn="0" w:noHBand="0" w:noVBand="1"/>
       </w:tblPr>
       <w:tblGrid>
-        <w:gridCol w:w="3066"/>
-        <w:gridCol w:w="7302"/>
+        <w:gridCol w:w="3059"/>
+        <w:gridCol w:w="7309"/>
       </w:tblGrid>
       <w:tr>
         <w:trPr>
-          <w:trHeight w:val="1449"/>
+          <w:trHeight w:val="1152"/>
         </w:trPr>
         <w:tc>
           <w:tcPr>
@@ -44,8 +44,8 @@
                 <w:szCs w:val="28"/>
               </w:rPr>
               <w:drawing>
-                <wp:inline distT="0" distB="0" distL="0" distR="0" wp14:anchorId="271C911D" wp14:editId="7351E353">
-                  <wp:extent cx="1645920" cy="868680"/>
+                <wp:inline distT="0" distB="0" distL="0" distR="0" wp14:anchorId="271C911D" wp14:editId="428E5EF2">
+                  <wp:extent cx="1531620" cy="808355"/>
                   <wp:effectExtent l="0" t="0" r="0" b="0"/>
                   <wp:docPr id="1" name="Picture 1" descr="Shantanu Mane Logo - BW NoName"/>
                   <wp:cNvGraphicFramePr>
@@ -76,7 +76,7 @@
                         <pic:spPr bwMode="auto">
                           <a:xfrm>
                             <a:off x="0" y="0"/>
-                            <a:ext cx="1645920" cy="868680"/>
+                            <a:ext cx="1541692" cy="813671"/>
                           </a:xfrm>
                           <a:prstGeom prst="rect">
                             <a:avLst/>
@@ -104,8 +104,8 @@
               <w:rPr>
                 <w:rFonts w:ascii="Tw Cen MT Condensed" w:hAnsi="Tw Cen MT Condensed"/>
                 <w:b/>
-                <w:sz w:val="56"/>
-                <w:szCs w:val="62"/>
+                <w:sz w:val="40"/>
+                <w:szCs w:val="44"/>
               </w:rPr>
             </w:pPr>
           </w:p>
@@ -421,8 +421,8 @@
         <w:ind w:left="12240" w:hanging="12240"/>
         <w:jc w:val="both"/>
         <w:rPr>
-          <w:sz w:val="52"/>
-          <w:szCs w:val="46"/>
+          <w:sz w:val="42"/>
+          <w:szCs w:val="42"/>
         </w:rPr>
       </w:pPr>
     </w:p>
@@ -544,14 +544,14 @@
           <w:sz w:val="20"/>
           <w:szCs w:val="20"/>
         </w:rPr>
-        <w:t>’</w:t>
-      </w:r>
-      <w:r>
-        <w:rPr>
-          <w:sz w:val="20"/>
-          <w:szCs w:val="20"/>
-        </w:rPr>
-        <w:t>s in Entertainment Arts &amp; Engineering - Game Engineering Track</w:t>
+        <w:t xml:space="preserve"> of</w:t>
+      </w:r>
+      <w:r>
+        <w:rPr>
+          <w:sz w:val="20"/>
+          <w:szCs w:val="20"/>
+        </w:rPr>
+        <w:t xml:space="preserve"> Entertainment Arts &amp; Engineering - Game Engineering Track</w:t>
       </w:r>
       <w:r>
         <w:rPr>
@@ -594,8 +594,8 @@
         <w:jc w:val="both"/>
         <w:rPr>
           <w:b/>
-          <w:sz w:val="12"/>
-          <w:szCs w:val="12"/>
+          <w:sz w:val="8"/>
+          <w:szCs w:val="8"/>
         </w:rPr>
       </w:pPr>
     </w:p>
@@ -666,8 +666,8 @@
         <w:rPr>
           <w:rFonts w:ascii="Tw Cen MT Condensed" w:hAnsi="Tw Cen MT Condensed"/>
           <w:b/>
-          <w:sz w:val="32"/>
-          <w:szCs w:val="32"/>
+          <w:sz w:val="28"/>
+          <w:szCs w:val="28"/>
         </w:rPr>
       </w:pPr>
     </w:p>
@@ -750,6 +750,43 @@
               </w:rPr>
               <w:t>, Lua</w:t>
             </w:r>
+            <w:r>
+              <w:rPr>
+                <w:sz w:val="20"/>
+                <w:szCs w:val="19"/>
+              </w:rPr>
+              <w:t xml:space="preserve">, </w:t>
+            </w:r>
+            <w:r>
+              <w:rPr>
+                <w:sz w:val="20"/>
+                <w:szCs w:val="19"/>
+              </w:rPr>
+              <w:t>Assembly</w:t>
+            </w:r>
+            <w:r>
+              <w:rPr>
+                <w:sz w:val="20"/>
+                <w:szCs w:val="19"/>
+              </w:rPr>
+              <w:t xml:space="preserve">, </w:t>
+            </w:r>
+            <w:r>
+              <w:rPr>
+                <w:sz w:val="20"/>
+                <w:szCs w:val="19"/>
+              </w:rPr>
+              <w:t>GLSL</w:t>
+            </w:r>
+            <w:bookmarkStart w:id="0" w:name="_GoBack"/>
+            <w:bookmarkEnd w:id="0"/>
+            <w:r>
+              <w:rPr>
+                <w:sz w:val="20"/>
+                <w:szCs w:val="19"/>
+              </w:rPr>
+              <w:t xml:space="preserve"> </w:t>
+            </w:r>
           </w:p>
           <w:p>
             <w:pPr>
@@ -764,7 +801,7 @@
                 <w:sz w:val="20"/>
                 <w:szCs w:val="19"/>
               </w:rPr>
-              <w:t xml:space="preserve">Software Experience </w:t>
+              <w:t xml:space="preserve">Software </w:t>
             </w:r>
             <w:r>
               <w:rPr>
@@ -779,7 +816,21 @@
                 <w:sz w:val="20"/>
                 <w:szCs w:val="19"/>
               </w:rPr>
-              <w:t xml:space="preserve"> Unreal Engine 4</w:t>
+              <w:t xml:space="preserve"> </w:t>
+            </w:r>
+            <w:r>
+              <w:rPr>
+                <w:sz w:val="20"/>
+                <w:szCs w:val="19"/>
+              </w:rPr>
+              <w:t xml:space="preserve">Visual Studio, </w:t>
+            </w:r>
+            <w:r>
+              <w:rPr>
+                <w:sz w:val="20"/>
+                <w:szCs w:val="19"/>
+              </w:rPr>
+              <w:t>Unreal Engine 4</w:t>
             </w:r>
             <w:r>
               <w:rPr>
@@ -793,7 +844,28 @@
                 <w:sz w:val="20"/>
                 <w:szCs w:val="19"/>
               </w:rPr>
-              <w:t xml:space="preserve"> Maya, </w:t>
+              <w:t xml:space="preserve"> </w:t>
+            </w:r>
+            <w:r>
+              <w:rPr>
+                <w:sz w:val="20"/>
+                <w:szCs w:val="19"/>
+              </w:rPr>
+              <w:t>OpenGL,</w:t>
+            </w:r>
+            <w:r>
+              <w:rPr>
+                <w:sz w:val="20"/>
+                <w:szCs w:val="19"/>
+              </w:rPr>
+              <w:t xml:space="preserve"> </w:t>
+            </w:r>
+            <w:r>
+              <w:rPr>
+                <w:sz w:val="20"/>
+                <w:szCs w:val="19"/>
+              </w:rPr>
+              <w:t xml:space="preserve">Maya, </w:t>
             </w:r>
             <w:r>
               <w:rPr>
@@ -801,6 +873,20 @@
                 <w:szCs w:val="19"/>
               </w:rPr>
               <w:t>MotionBuilder</w:t>
+            </w:r>
+            <w:r>
+              <w:rPr>
+                <w:sz w:val="20"/>
+                <w:szCs w:val="19"/>
+              </w:rPr>
+              <w:t>, Perforce, Git</w:t>
+            </w:r>
+            <w:r>
+              <w:rPr>
+                <w:sz w:val="20"/>
+                <w:szCs w:val="19"/>
+              </w:rPr>
+              <w:t>, Razor PS4 CPU/GPU profiler</w:t>
             </w:r>
           </w:p>
           <w:p>
@@ -875,7 +961,7 @@
                 <w:sz w:val="20"/>
                 <w:szCs w:val="19"/>
               </w:rPr>
-              <w:t>Computer Science</w:t>
+              <w:t>Game Programming</w:t>
             </w:r>
             <w:r>
               <w:rPr>
@@ -890,57 +976,7 @@
                 <w:sz w:val="20"/>
                 <w:szCs w:val="19"/>
               </w:rPr>
-              <w:t xml:space="preserve"> 3D Math, Data Structures,</w:t>
-            </w:r>
-            <w:r>
-              <w:rPr>
-                <w:sz w:val="20"/>
-                <w:szCs w:val="19"/>
-              </w:rPr>
-              <w:t xml:space="preserve"> Algorithms</w:t>
-            </w:r>
-            <w:r>
-              <w:rPr>
-                <w:sz w:val="20"/>
-                <w:szCs w:val="19"/>
-              </w:rPr>
-              <w:t>, Code Optimization &amp;</w:t>
-            </w:r>
-            <w:r>
-              <w:rPr>
-                <w:sz w:val="20"/>
-                <w:szCs w:val="19"/>
-              </w:rPr>
-              <w:t xml:space="preserve"> Architecture</w:t>
-            </w:r>
-            <w:r>
-              <w:rPr>
-                <w:sz w:val="20"/>
-                <w:szCs w:val="19"/>
-              </w:rPr>
-              <w:t>,</w:t>
-            </w:r>
-            <w:r>
-              <w:rPr>
-                <w:sz w:val="20"/>
-                <w:szCs w:val="19"/>
-              </w:rPr>
-              <w:t xml:space="preserve"> </w:t>
-            </w:r>
-          </w:p>
-          <w:p>
-            <w:pPr>
-              <w:rPr>
-                <w:sz w:val="20"/>
-                <w:szCs w:val="19"/>
-              </w:rPr>
-            </w:pPr>
-            <w:r>
-              <w:rPr>
-                <w:sz w:val="20"/>
-                <w:szCs w:val="19"/>
-              </w:rPr>
-              <w:t>Memory &amp; Cache</w:t>
+              <w:t xml:space="preserve"> 3D Math, Data Structures, Animation Programming, Blend Trees, Algorithms, Memory &amp; Cache, Code Optimization &amp; Architecture, Computer Graphics</w:t>
             </w:r>
           </w:p>
         </w:tc>
@@ -951,8 +987,8 @@
         <w:rPr>
           <w:rFonts w:ascii="Tw Cen MT Condensed" w:hAnsi="Tw Cen MT Condensed"/>
           <w:b/>
-          <w:sz w:val="32"/>
-          <w:szCs w:val="32"/>
+          <w:sz w:val="28"/>
+          <w:szCs w:val="28"/>
         </w:rPr>
       </w:pPr>
     </w:p>
@@ -980,7 +1016,6 @@
     <w:p>
       <w:pPr>
         <w:rPr>
-          <w:b/>
           <w:sz w:val="20"/>
           <w:szCs w:val="20"/>
         </w:rPr>
@@ -1053,6 +1088,25 @@
           <w:szCs w:val="20"/>
         </w:rPr>
         <w:t>Jul ’19 to Sep ‘19</w:t>
+      </w:r>
+    </w:p>
+    <w:p>
+      <w:pPr>
+        <w:rPr>
+          <w:i/>
+          <w:iCs/>
+          <w:sz w:val="20"/>
+          <w:szCs w:val="20"/>
+        </w:rPr>
+      </w:pPr>
+      <w:r>
+        <w:rPr>
+          <w:i/>
+          <w:iCs/>
+          <w:sz w:val="20"/>
+          <w:szCs w:val="20"/>
+        </w:rPr>
+        <w:t>Unannounced Game</w:t>
       </w:r>
     </w:p>
     <w:p>
@@ -1351,7 +1405,7 @@
         <w:r>
           <w:rPr>
             <w:rStyle w:val="Hyperlink"/>
-            <w:sz w:val="22"/>
+            <w:sz w:val="20"/>
             <w:szCs w:val="20"/>
           </w:rPr>
           <w:t>Released on Steam</w:t>
@@ -1359,7 +1413,7 @@
       </w:hyperlink>
       <w:r>
         <w:rPr>
-          <w:sz w:val="22"/>
+          <w:sz w:val="20"/>
           <w:szCs w:val="20"/>
         </w:rPr>
         <w:t xml:space="preserve"> Mar ’19 - </w:t>
@@ -1508,21 +1562,7 @@
           <w:sz w:val="20"/>
           <w:szCs w:val="20"/>
         </w:rPr>
-        <w:t xml:space="preserve">Worked on an interaction system </w:t>
-      </w:r>
-      <w:r>
-        <w:rPr>
-          <w:sz w:val="20"/>
-          <w:szCs w:val="20"/>
-        </w:rPr>
-        <w:t xml:space="preserve">to </w:t>
-      </w:r>
-      <w:r>
-        <w:rPr>
-          <w:sz w:val="20"/>
-          <w:szCs w:val="20"/>
-        </w:rPr>
-        <w:t>indicate and handle interacting with interactable elements near the player.</w:t>
+        <w:t>Implemented &amp; iterated on the player character’s ‘Thrusters’ that give a small upward boost when you are in-air.</w:t>
       </w:r>
     </w:p>
     <w:p>
@@ -1542,7 +1582,21 @@
           <w:sz w:val="20"/>
           <w:szCs w:val="20"/>
         </w:rPr>
-        <w:t>Implemented the HUD and various UI elements to achieve a sci-fi feel and power fantasy.</w:t>
+        <w:t xml:space="preserve">Worked on an interaction system </w:t>
+      </w:r>
+      <w:r>
+        <w:rPr>
+          <w:sz w:val="20"/>
+          <w:szCs w:val="20"/>
+        </w:rPr>
+        <w:t xml:space="preserve">to </w:t>
+      </w:r>
+      <w:r>
+        <w:rPr>
+          <w:sz w:val="20"/>
+          <w:szCs w:val="20"/>
+        </w:rPr>
+        <w:t>indicate and handle interacting with interactable elements near the player.</w:t>
       </w:r>
     </w:p>
     <w:p>
@@ -1562,21 +1616,7 @@
           <w:sz w:val="20"/>
           <w:szCs w:val="20"/>
         </w:rPr>
-        <w:t xml:space="preserve">Implemented </w:t>
-      </w:r>
-      <w:r>
-        <w:rPr>
-          <w:sz w:val="20"/>
-          <w:szCs w:val="20"/>
-        </w:rPr>
-        <w:t xml:space="preserve">&amp; iterated on </w:t>
-      </w:r>
-      <w:r>
-        <w:rPr>
-          <w:sz w:val="20"/>
-          <w:szCs w:val="20"/>
-        </w:rPr>
-        <w:t>the player character’s ‘Thrusters’ that give a small upward boost when you are in-air.</w:t>
+        <w:t>Implemented the HUD and various UI elements to achieve a sci-fi feel and power fantasy.</w:t>
       </w:r>
     </w:p>
     <w:p>
@@ -1603,8 +1643,8 @@
       <w:pPr>
         <w:rPr>
           <w:b/>
-          <w:sz w:val="32"/>
-          <w:szCs w:val="32"/>
+          <w:sz w:val="28"/>
+          <w:szCs w:val="28"/>
         </w:rPr>
       </w:pPr>
     </w:p>
@@ -1639,7 +1679,7 @@
           <w:sz w:val="22"/>
           <w:szCs w:val="20"/>
         </w:rPr>
-        <w:t>Comb</w:t>
+        <w:t>Movement &amp; Traversal System</w:t>
       </w:r>
       <w:r>
         <w:rPr>
@@ -1647,22 +1687,6 @@
           <w:sz w:val="22"/>
           <w:szCs w:val="20"/>
         </w:rPr>
-        <w:t>o Attacks</w:t>
-      </w:r>
-      <w:r>
-        <w:rPr>
-          <w:b/>
-          <w:sz w:val="22"/>
-          <w:szCs w:val="20"/>
-        </w:rPr>
-        <w:t xml:space="preserve"> System Project</w:t>
-      </w:r>
-      <w:r>
-        <w:rPr>
-          <w:b/>
-          <w:sz w:val="22"/>
-          <w:szCs w:val="20"/>
-        </w:rPr>
         <w:t xml:space="preserve"> </w:t>
       </w:r>
       <w:r>
@@ -1708,23 +1732,7 @@
           <w:sz w:val="20"/>
           <w:szCs w:val="20"/>
         </w:rPr>
-        <w:t xml:space="preserve"> Aug</w:t>
-      </w:r>
-      <w:bookmarkStart w:id="0" w:name="_GoBack"/>
-      <w:bookmarkEnd w:id="0"/>
-      <w:r>
-        <w:rPr>
-          <w:sz w:val="20"/>
-          <w:szCs w:val="20"/>
-        </w:rPr>
-        <w:t xml:space="preserve"> ’18 to Present</w:t>
-      </w:r>
-      <w:r>
-        <w:rPr>
-          <w:sz w:val="20"/>
-          <w:szCs w:val="20"/>
-        </w:rPr>
-        <w:t xml:space="preserve"> - </w:t>
+        <w:t xml:space="preserve"> Sep ’19 to Present - </w:t>
       </w:r>
       <w:hyperlink r:id="rId13" w:history="1">
         <w:r>
@@ -1739,6 +1747,21 @@
     </w:p>
     <w:p>
       <w:pPr>
+        <w:rPr>
+          <w:sz w:val="20"/>
+          <w:szCs w:val="20"/>
+        </w:rPr>
+      </w:pPr>
+      <w:r>
+        <w:rPr>
+          <w:sz w:val="20"/>
+          <w:szCs w:val="20"/>
+        </w:rPr>
+        <w:t>A project focused on implementing modern movement &amp; traversal techniques used in character-based games.</w:t>
+      </w:r>
+    </w:p>
+    <w:p>
+      <w:pPr>
         <w:numPr>
           <w:ilvl w:val="0"/>
           <w:numId w:val="10"/>
@@ -1753,76 +1776,66 @@
           <w:sz w:val="20"/>
           <w:szCs w:val="20"/>
         </w:rPr>
-        <w:t>Created a gameplay and animation system for chain attacks/combos based on input timing</w:t>
-      </w:r>
-      <w:r>
-        <w:rPr>
-          <w:sz w:val="20"/>
-          <w:szCs w:val="20"/>
-        </w:rPr>
-        <w:t>,</w:t>
-      </w:r>
-      <w:r>
-        <w:rPr>
-          <w:sz w:val="20"/>
-          <w:szCs w:val="20"/>
-        </w:rPr>
-        <w:t xml:space="preserve"> animation events</w:t>
-      </w:r>
-      <w:r>
-        <w:rPr>
-          <w:sz w:val="20"/>
-          <w:szCs w:val="20"/>
-        </w:rPr>
-        <w:t xml:space="preserve"> &amp;</w:t>
-      </w:r>
-      <w:r>
-        <w:rPr>
-          <w:sz w:val="20"/>
-          <w:szCs w:val="20"/>
-        </w:rPr>
-        <w:t xml:space="preserve"> branch</w:t>
-      </w:r>
-      <w:r>
-        <w:rPr>
-          <w:sz w:val="20"/>
-          <w:szCs w:val="20"/>
-        </w:rPr>
-        <w:t>es</w:t>
-      </w:r>
-      <w:r>
-        <w:rPr>
-          <w:sz w:val="20"/>
-          <w:szCs w:val="20"/>
-        </w:rPr>
-        <w:t xml:space="preserve"> which is robust enough to allow adding any number of combat moves by designers and chaining between them.</w:t>
+        <w:t xml:space="preserve">Worked on delta correcting/motion-warping jumps to </w:t>
+      </w:r>
+      <w:r>
+        <w:rPr>
+          <w:sz w:val="20"/>
+          <w:szCs w:val="20"/>
+        </w:rPr>
+        <w:t xml:space="preserve">use </w:t>
+      </w:r>
+      <w:r>
+        <w:rPr>
+          <w:sz w:val="20"/>
+          <w:szCs w:val="20"/>
+        </w:rPr>
+        <w:t xml:space="preserve">a single </w:t>
+      </w:r>
+      <w:r>
+        <w:rPr>
+          <w:sz w:val="20"/>
+          <w:szCs w:val="20"/>
+        </w:rPr>
+        <w:t>animation for var</w:t>
+      </w:r>
+      <w:r>
+        <w:rPr>
+          <w:sz w:val="20"/>
+          <w:szCs w:val="20"/>
+        </w:rPr>
+        <w:t>ying</w:t>
+      </w:r>
+      <w:r>
+        <w:rPr>
+          <w:sz w:val="20"/>
+          <w:szCs w:val="20"/>
+        </w:rPr>
+        <w:t xml:space="preserve"> jump distances</w:t>
+      </w:r>
+      <w:r>
+        <w:rPr>
+          <w:sz w:val="20"/>
+          <w:szCs w:val="20"/>
+        </w:rPr>
+        <w:t xml:space="preserve"> by extracting &amp; manipulating root motion</w:t>
+      </w:r>
+      <w:r>
+        <w:rPr>
+          <w:sz w:val="20"/>
+          <w:szCs w:val="20"/>
+        </w:rPr>
+        <w:t>.</w:t>
       </w:r>
     </w:p>
     <w:p>
       <w:pPr>
-        <w:numPr>
-          <w:ilvl w:val="0"/>
-          <w:numId w:val="10"/>
-        </w:numPr>
-        <w:rPr>
-          <w:sz w:val="20"/>
-          <w:szCs w:val="20"/>
-        </w:rPr>
-      </w:pPr>
-      <w:r>
-        <w:rPr>
-          <w:sz w:val="20"/>
-          <w:szCs w:val="20"/>
-        </w:rPr>
-        <w:t>Improved responsiveness by accepting next attack input before an attack finishes and later executing the ‘Pending Attack’</w:t>
-      </w:r>
-      <w:r>
-        <w:rPr>
-          <w:sz w:val="20"/>
-          <w:szCs w:val="20"/>
-        </w:rPr>
-        <w:t>.</w:t>
-      </w:r>
+        <w:rPr>
+          <w:b/>
+          <w:sz w:val="20"/>
+          <w:szCs w:val="18"/>
+        </w:rPr>
+      </w:pPr>
     </w:p>
     <w:p>
       <w:pPr>
@@ -1832,27 +1845,35 @@
           <w:szCs w:val="20"/>
         </w:rPr>
       </w:pPr>
-    </w:p>
-    <w:p>
-      <w:pPr>
-        <w:rPr>
-          <w:i/>
-          <w:sz w:val="20"/>
-          <w:szCs w:val="20"/>
-        </w:rPr>
-      </w:pPr>
       <w:r>
         <w:rPr>
           <w:b/>
           <w:sz w:val="22"/>
-          <w:szCs w:val="22"/>
-        </w:rPr>
-        <w:t>Warlocks</w:t>
-      </w:r>
-      <w:r>
-        <w:rPr>
+          <w:szCs w:val="20"/>
+        </w:rPr>
+        <w:t>Comb</w:t>
+      </w:r>
+      <w:r>
+        <w:rPr>
+          <w:b/>
           <w:sz w:val="22"/>
-          <w:szCs w:val="22"/>
+          <w:szCs w:val="20"/>
+        </w:rPr>
+        <w:t>o Attacks</w:t>
+      </w:r>
+      <w:r>
+        <w:rPr>
+          <w:b/>
+          <w:sz w:val="22"/>
+          <w:szCs w:val="20"/>
+        </w:rPr>
+        <w:t xml:space="preserve"> System Project</w:t>
+      </w:r>
+      <w:r>
+        <w:rPr>
+          <w:b/>
+          <w:sz w:val="22"/>
+          <w:szCs w:val="20"/>
         </w:rPr>
         <w:t xml:space="preserve"> </w:t>
       </w:r>
@@ -1869,7 +1890,7 @@
           <w:sz w:val="20"/>
           <w:szCs w:val="20"/>
         </w:rPr>
-        <w:t xml:space="preserve">Gameplay Programmer </w:t>
+        <w:t xml:space="preserve">Gameplay Animation Programmer </w:t>
       </w:r>
       <w:r>
         <w:rPr>
@@ -1877,7 +1898,7 @@
           <w:sz w:val="20"/>
           <w:szCs w:val="20"/>
         </w:rPr>
-        <w:t>- C#</w:t>
+        <w:t>- C++</w:t>
       </w:r>
       <w:r>
         <w:rPr>
@@ -1885,21 +1906,28 @@
           <w:sz w:val="20"/>
           <w:szCs w:val="20"/>
         </w:rPr>
-        <w:t xml:space="preserve">, Unity </w:t>
-      </w:r>
-      <w:r>
-        <w:rPr>
-          <w:sz w:val="20"/>
-          <w:szCs w:val="20"/>
-        </w:rPr>
-        <w:t xml:space="preserve">- </w:t>
-      </w:r>
-      <w:r>
-        <w:rPr>
-          <w:sz w:val="20"/>
-          <w:szCs w:val="20"/>
-        </w:rPr>
-        <w:t xml:space="preserve">Aug ’18 to Dec ‘18 - </w:t>
+        <w:t xml:space="preserve">, UE4 </w:t>
+      </w:r>
+      <w:r>
+        <w:rPr>
+          <w:sz w:val="20"/>
+          <w:szCs w:val="20"/>
+        </w:rPr>
+        <w:t>-</w:t>
+      </w:r>
+      <w:r>
+        <w:rPr>
+          <w:sz w:val="20"/>
+          <w:szCs w:val="20"/>
+        </w:rPr>
+        <w:t xml:space="preserve"> Aug ’18 to Present</w:t>
+      </w:r>
+      <w:r>
+        <w:rPr>
+          <w:sz w:val="20"/>
+          <w:szCs w:val="20"/>
+        </w:rPr>
+        <w:t xml:space="preserve"> - </w:t>
       </w:r>
       <w:hyperlink r:id="rId14" w:history="1">
         <w:r>
@@ -1914,6 +1942,376 @@
     </w:p>
     <w:p>
       <w:pPr>
+        <w:numPr>
+          <w:ilvl w:val="0"/>
+          <w:numId w:val="10"/>
+        </w:numPr>
+        <w:rPr>
+          <w:sz w:val="20"/>
+          <w:szCs w:val="20"/>
+        </w:rPr>
+      </w:pPr>
+      <w:r>
+        <w:rPr>
+          <w:sz w:val="20"/>
+          <w:szCs w:val="20"/>
+        </w:rPr>
+        <w:t>Created a gameplay and animation system for chain attacks/combos based on input timing</w:t>
+      </w:r>
+      <w:r>
+        <w:rPr>
+          <w:sz w:val="20"/>
+          <w:szCs w:val="20"/>
+        </w:rPr>
+        <w:t>,</w:t>
+      </w:r>
+      <w:r>
+        <w:rPr>
+          <w:sz w:val="20"/>
+          <w:szCs w:val="20"/>
+        </w:rPr>
+        <w:t xml:space="preserve"> animation events</w:t>
+      </w:r>
+      <w:r>
+        <w:rPr>
+          <w:sz w:val="20"/>
+          <w:szCs w:val="20"/>
+        </w:rPr>
+        <w:t xml:space="preserve"> &amp;</w:t>
+      </w:r>
+      <w:r>
+        <w:rPr>
+          <w:sz w:val="20"/>
+          <w:szCs w:val="20"/>
+        </w:rPr>
+        <w:t xml:space="preserve"> branch</w:t>
+      </w:r>
+      <w:r>
+        <w:rPr>
+          <w:sz w:val="20"/>
+          <w:szCs w:val="20"/>
+        </w:rPr>
+        <w:t>es</w:t>
+      </w:r>
+      <w:r>
+        <w:rPr>
+          <w:sz w:val="20"/>
+          <w:szCs w:val="20"/>
+        </w:rPr>
+        <w:t xml:space="preserve"> which is robust enough to allow adding any number of combat moves by designers and chaining between them.</w:t>
+      </w:r>
+    </w:p>
+    <w:p>
+      <w:pPr>
+        <w:numPr>
+          <w:ilvl w:val="0"/>
+          <w:numId w:val="10"/>
+        </w:numPr>
+        <w:rPr>
+          <w:sz w:val="20"/>
+          <w:szCs w:val="20"/>
+        </w:rPr>
+      </w:pPr>
+      <w:r>
+        <w:rPr>
+          <w:sz w:val="20"/>
+          <w:szCs w:val="20"/>
+        </w:rPr>
+        <w:t>Improved responsiveness by accepting next attack input before an attack finishes and later executing the ‘Pending Attack’</w:t>
+      </w:r>
+      <w:r>
+        <w:rPr>
+          <w:sz w:val="20"/>
+          <w:szCs w:val="20"/>
+        </w:rPr>
+        <w:t>.</w:t>
+      </w:r>
+    </w:p>
+    <w:p>
+      <w:pPr>
+        <w:rPr>
+          <w:b/>
+          <w:sz w:val="20"/>
+          <w:szCs w:val="20"/>
+        </w:rPr>
+      </w:pPr>
+    </w:p>
+    <w:p>
+      <w:pPr>
+        <w:rPr>
+          <w:b/>
+          <w:sz w:val="20"/>
+          <w:szCs w:val="20"/>
+        </w:rPr>
+      </w:pPr>
+      <w:r>
+        <w:rPr>
+          <w:b/>
+          <w:sz w:val="22"/>
+          <w:szCs w:val="20"/>
+        </w:rPr>
+        <w:t>Graphics Project</w:t>
+      </w:r>
+      <w:r>
+        <w:rPr>
+          <w:b/>
+          <w:sz w:val="22"/>
+          <w:szCs w:val="20"/>
+        </w:rPr>
+        <w:t xml:space="preserve"> </w:t>
+      </w:r>
+      <w:r>
+        <w:rPr>
+          <w:sz w:val="20"/>
+          <w:szCs w:val="20"/>
+        </w:rPr>
+        <w:t>-</w:t>
+      </w:r>
+      <w:r>
+        <w:rPr>
+          <w:i/>
+          <w:sz w:val="20"/>
+          <w:szCs w:val="20"/>
+        </w:rPr>
+        <w:t xml:space="preserve"> </w:t>
+      </w:r>
+      <w:r>
+        <w:rPr>
+          <w:i/>
+          <w:sz w:val="20"/>
+          <w:szCs w:val="20"/>
+        </w:rPr>
+        <w:t xml:space="preserve">Rendering &amp; </w:t>
+      </w:r>
+      <w:r>
+        <w:rPr>
+          <w:i/>
+          <w:sz w:val="20"/>
+          <w:szCs w:val="20"/>
+        </w:rPr>
+        <w:t xml:space="preserve">Graphics Programmer </w:t>
+      </w:r>
+      <w:r>
+        <w:rPr>
+          <w:i/>
+          <w:sz w:val="20"/>
+          <w:szCs w:val="20"/>
+        </w:rPr>
+        <w:t>- C++</w:t>
+      </w:r>
+      <w:r>
+        <w:rPr>
+          <w:i/>
+          <w:sz w:val="20"/>
+          <w:szCs w:val="20"/>
+        </w:rPr>
+        <w:t xml:space="preserve">, GLSL, OpenGL </w:t>
+      </w:r>
+      <w:r>
+        <w:rPr>
+          <w:sz w:val="20"/>
+          <w:szCs w:val="20"/>
+        </w:rPr>
+        <w:t>-</w:t>
+      </w:r>
+      <w:r>
+        <w:rPr>
+          <w:sz w:val="20"/>
+          <w:szCs w:val="20"/>
+        </w:rPr>
+        <w:t xml:space="preserve"> Jan ’19 to May ’19 - </w:t>
+      </w:r>
+      <w:hyperlink r:id="rId15" w:history="1">
+        <w:r>
+          <w:rPr>
+            <w:rStyle w:val="Hyperlink"/>
+            <w:sz w:val="20"/>
+            <w:szCs w:val="20"/>
+          </w:rPr>
+          <w:t>Portfolio Page</w:t>
+        </w:r>
+      </w:hyperlink>
+    </w:p>
+    <w:p>
+      <w:pPr>
+        <w:numPr>
+          <w:ilvl w:val="0"/>
+          <w:numId w:val="10"/>
+        </w:numPr>
+        <w:rPr>
+          <w:sz w:val="20"/>
+          <w:szCs w:val="20"/>
+        </w:rPr>
+      </w:pPr>
+      <w:r>
+        <w:rPr>
+          <w:sz w:val="20"/>
+          <w:szCs w:val="20"/>
+        </w:rPr>
+        <w:t>Built a computer graphics rendering system using C++ &amp; OpenGL with GLFW.</w:t>
+      </w:r>
+    </w:p>
+    <w:p>
+      <w:pPr>
+        <w:numPr>
+          <w:ilvl w:val="0"/>
+          <w:numId w:val="10"/>
+        </w:numPr>
+        <w:rPr>
+          <w:sz w:val="20"/>
+          <w:szCs w:val="20"/>
+        </w:rPr>
+      </w:pPr>
+      <w:r>
+        <w:rPr>
+          <w:sz w:val="20"/>
+          <w:szCs w:val="20"/>
+        </w:rPr>
+        <w:t>Implemented techniques like Shading, Textures, Render Buffers, Environment Mapping &amp; Bump &amp; Normal Mapping.</w:t>
+      </w:r>
+    </w:p>
+    <w:p>
+      <w:pPr>
+        <w:numPr>
+          <w:ilvl w:val="0"/>
+          <w:numId w:val="10"/>
+        </w:numPr>
+        <w:rPr>
+          <w:sz w:val="20"/>
+          <w:szCs w:val="20"/>
+        </w:rPr>
+      </w:pPr>
+      <w:r>
+        <w:rPr>
+          <w:sz w:val="20"/>
+          <w:szCs w:val="20"/>
+        </w:rPr>
+        <w:t>Worked on Tessellation to control rendering of objects with greater or lower detail based on performance requirements.</w:t>
+      </w:r>
+    </w:p>
+    <w:p>
+      <w:pPr>
+        <w:numPr>
+          <w:ilvl w:val="0"/>
+          <w:numId w:val="10"/>
+        </w:numPr>
+        <w:rPr>
+          <w:sz w:val="20"/>
+          <w:szCs w:val="20"/>
+        </w:rPr>
+      </w:pPr>
+      <w:r>
+        <w:rPr>
+          <w:sz w:val="20"/>
+          <w:szCs w:val="20"/>
+        </w:rPr>
+        <w:t>Implemented Jorge Jimenez’s Morphological Anti-Aliasing</w:t>
+      </w:r>
+      <w:r>
+        <w:rPr>
+          <w:sz w:val="20"/>
+          <w:szCs w:val="20"/>
+        </w:rPr>
+        <w:t xml:space="preserve"> as a post-process anti-aliasing for the system</w:t>
+      </w:r>
+      <w:r>
+        <w:rPr>
+          <w:sz w:val="20"/>
+          <w:szCs w:val="20"/>
+        </w:rPr>
+        <w:t>.</w:t>
+      </w:r>
+    </w:p>
+    <w:p>
+      <w:pPr>
+        <w:rPr>
+          <w:b/>
+          <w:sz w:val="20"/>
+          <w:szCs w:val="20"/>
+        </w:rPr>
+      </w:pPr>
+    </w:p>
+    <w:p>
+      <w:pPr>
+        <w:rPr>
+          <w:i/>
+          <w:sz w:val="20"/>
+          <w:szCs w:val="20"/>
+        </w:rPr>
+      </w:pPr>
+      <w:r>
+        <w:rPr>
+          <w:b/>
+          <w:sz w:val="22"/>
+          <w:szCs w:val="22"/>
+        </w:rPr>
+        <w:t>Warlocks</w:t>
+      </w:r>
+      <w:r>
+        <w:rPr>
+          <w:sz w:val="22"/>
+          <w:szCs w:val="22"/>
+        </w:rPr>
+        <w:t xml:space="preserve"> </w:t>
+      </w:r>
+      <w:r>
+        <w:rPr>
+          <w:sz w:val="20"/>
+          <w:szCs w:val="20"/>
+        </w:rPr>
+        <w:t xml:space="preserve">- </w:t>
+      </w:r>
+      <w:r>
+        <w:rPr>
+          <w:i/>
+          <w:sz w:val="20"/>
+          <w:szCs w:val="20"/>
+        </w:rPr>
+        <w:t xml:space="preserve">Gameplay Programmer </w:t>
+      </w:r>
+      <w:r>
+        <w:rPr>
+          <w:i/>
+          <w:sz w:val="20"/>
+          <w:szCs w:val="20"/>
+        </w:rPr>
+        <w:t>- C#</w:t>
+      </w:r>
+      <w:r>
+        <w:rPr>
+          <w:i/>
+          <w:sz w:val="20"/>
+          <w:szCs w:val="20"/>
+        </w:rPr>
+        <w:t xml:space="preserve">, Unity </w:t>
+      </w:r>
+      <w:r>
+        <w:rPr>
+          <w:sz w:val="20"/>
+          <w:szCs w:val="20"/>
+        </w:rPr>
+        <w:t xml:space="preserve">- </w:t>
+      </w:r>
+      <w:r>
+        <w:rPr>
+          <w:sz w:val="20"/>
+          <w:szCs w:val="20"/>
+        </w:rPr>
+        <w:t xml:space="preserve">Aug ’18 to Dec ‘18 - </w:t>
+      </w:r>
+      <w:hyperlink r:id="rId16" w:history="1">
+        <w:r>
+          <w:rPr>
+            <w:rStyle w:val="Hyperlink"/>
+            <w:sz w:val="20"/>
+            <w:szCs w:val="20"/>
+          </w:rPr>
+          <w:t>Portfolio Page</w:t>
+        </w:r>
+      </w:hyperlink>
+    </w:p>
+    <w:p>
+      <w:pPr>
         <w:rPr>
           <w:sz w:val="20"/>
           <w:szCs w:val="20"/>
@@ -1944,7 +2342,7 @@
           <w:sz w:val="20"/>
           <w:szCs w:val="20"/>
         </w:rPr>
-        <w:t>Created an input system that can switch between input types - selection &amp; movement, spell-casting &amp; targeting types.</w:t>
+        <w:t>Created a controller system to switch input actions (select, move, target, cast) &amp; handle character states for each action.</w:t>
       </w:r>
     </w:p>
     <w:p>
@@ -1964,21 +2362,8 @@
           <w:sz w:val="20"/>
           <w:szCs w:val="20"/>
         </w:rPr>
-        <w:t>Created robust Unit Statistics, Damage and Status Effects</w:t>
-      </w:r>
-      <w:r>
-        <w:rPr>
-          <w:sz w:val="20"/>
-          <w:szCs w:val="20"/>
-        </w:rPr>
-        <w:t xml:space="preserve"> </w:t>
-      </w:r>
-      <w:r>
-        <w:rPr>
-          <w:sz w:val="20"/>
-          <w:szCs w:val="20"/>
-        </w:rPr>
-        <w:t>systems and pipelines.</w:t>
+        <w:lastRenderedPageBreak/>
+        <w:t>Implemented movement status effects like Stun &amp; Knock-back for spell interactions with characters.</w:t>
       </w:r>
     </w:p>
     <w:p>
@@ -2060,20 +2445,82 @@
           <w:sz w:val="20"/>
           <w:szCs w:val="20"/>
         </w:rPr>
-        <w:t>Optimized spells’ Game Object creation by instantiating into Object Pools before game start rather than during gameplay.</w:t>
+        <w:t>Created robust Unit Statistics, Damage and Status Effects</w:t>
+      </w:r>
+      <w:r>
+        <w:rPr>
+          <w:sz w:val="20"/>
+          <w:szCs w:val="20"/>
+        </w:rPr>
+        <w:t xml:space="preserve"> </w:t>
+      </w:r>
+      <w:r>
+        <w:rPr>
+          <w:sz w:val="20"/>
+          <w:szCs w:val="20"/>
+        </w:rPr>
+        <w:t>systems and pipelines.</w:t>
       </w:r>
     </w:p>
     <w:p>
       <w:pPr>
-        <w:rPr>
-          <w:sz w:val="20"/>
-          <w:szCs w:val="20"/>
-        </w:rPr>
-      </w:pPr>
+        <w:pStyle w:val="ListParagraph"/>
+        <w:numPr>
+          <w:ilvl w:val="0"/>
+          <w:numId w:val="29"/>
+        </w:numPr>
+        <w:rPr>
+          <w:sz w:val="20"/>
+          <w:szCs w:val="20"/>
+        </w:rPr>
+      </w:pPr>
+      <w:r>
+        <w:rPr>
+          <w:sz w:val="20"/>
+          <w:szCs w:val="20"/>
+        </w:rPr>
+        <w:t>Optimized spells’ Game Object creation by instantiating into Object Pools before game start rather than during gameplay.</w:t>
+      </w:r>
     </w:p>
     <w:p>
       <w:pPr>
         <w:pStyle w:val="ListParagraph"/>
+        <w:numPr>
+          <w:ilvl w:val="0"/>
+          <w:numId w:val="29"/>
+        </w:numPr>
+        <w:rPr>
+          <w:sz w:val="20"/>
+          <w:szCs w:val="20"/>
+        </w:rPr>
+      </w:pPr>
+      <w:r>
+        <w:rPr>
+          <w:sz w:val="20"/>
+          <w:szCs w:val="20"/>
+        </w:rPr>
+        <w:t>Integrated network functionality for gameplay elements like movement, animation &amp; spells for multiplayer mode.</w:t>
+      </w:r>
+    </w:p>
+    <w:p>
+      <w:pPr>
+        <w:rPr>
+          <w:sz w:val="20"/>
+          <w:szCs w:val="20"/>
+        </w:rPr>
+      </w:pPr>
+    </w:p>
+    <w:p>
+      <w:pPr>
+        <w:rPr>
+          <w:sz w:val="20"/>
+          <w:szCs w:val="20"/>
+        </w:rPr>
+      </w:pPr>
+    </w:p>
+    <w:p>
+      <w:pPr>
+        <w:pStyle w:val="ListParagraph"/>
         <w:ind w:left="0"/>
         <w:rPr>
           <w:b/>
@@ -2182,7 +2629,7 @@
         </w:rPr>
         <w:t xml:space="preserve">Feb ’18 to May ’18 - </w:t>
       </w:r>
-      <w:hyperlink r:id="rId15" w:history="1">
+      <w:hyperlink r:id="rId17" w:history="1">
         <w:r>
           <w:rPr>
             <w:rStyle w:val="Hyperlink"/>
@@ -2492,7 +2939,6 @@
           <w:sz w:val="22"/>
           <w:szCs w:val="20"/>
         </w:rPr>
-        <w:lastRenderedPageBreak/>
         <w:t xml:space="preserve">Memory Manager </w:t>
       </w:r>
       <w:r>
@@ -2541,7 +2987,7 @@
         </w:rPr>
         <w:t xml:space="preserve">- Oct ’17 to Dec ’17 - </w:t>
       </w:r>
-      <w:hyperlink r:id="rId16" w:history="1">
+      <w:hyperlink r:id="rId18" w:history="1">
         <w:r>
           <w:rPr>
             <w:rStyle w:val="Hyperlink"/>
@@ -6199,6 +6645,9 @@
   </w:num>
   <w:num w:numId="31">
     <w:abstractNumId w:val="4"/>
+  </w:num>
+  <w:num w:numId="32">
+    <w:abstractNumId w:val="6"/>
   </w:num>
   <w:numIdMacAtCleanup w:val="13"/>
 </w:numbering>
@@ -7419,7 +7868,7 @@
 </file>
 
 <file path=customXml/itemProps1.xml><?xml version="1.0" encoding="utf-8"?>
-<ds:datastoreItem xmlns:ds="http://schemas.openxmlformats.org/officeDocument/2006/customXml" ds:itemID="{B9B0D1DC-F096-466C-8DC9-CF563648C02B}">
+<ds:datastoreItem xmlns:ds="http://schemas.openxmlformats.org/officeDocument/2006/customXml" ds:itemID="{73973E92-15DB-46CC-B39C-3602D0AC4C1D}">
   <ds:schemaRefs>
     <ds:schemaRef ds:uri="http://schemas.openxmlformats.org/officeDocument/2006/bibliography"/>
   </ds:schemaRefs>

</xml_diff>